<commit_message>
iZMIJENJENA DOKUMENTACIJA, DODANI OSTALI GET I POST
</commit_message>
<xml_diff>
--- a/Specifikacija-Web-Servisa-nwt.docx
+++ b/Specifikacija-Web-Servisa-nwt.docx
@@ -2047,14 +2047,7 @@
                 <w:sz w:val="24"/>
                 <w:szCs w:val="24"/>
               </w:rPr>
-              <w:t>Dobavljanje novog ed</w:t>
-            </w:r>
-            <w:r>
-              <w:rPr>
-                <w:sz w:val="24"/>
-                <w:szCs w:val="24"/>
-              </w:rPr>
-              <w:t xml:space="preserve"> linka</w:t>
+              <w:t>Dobavljanje novog ed linka</w:t>
             </w:r>
           </w:p>
         </w:tc>
@@ -2140,14 +2133,7 @@
                 <w:sz w:val="24"/>
                 <w:szCs w:val="24"/>
               </w:rPr>
-              <w:t>Kreiranje novog et</w:t>
-            </w:r>
-            <w:r>
-              <w:rPr>
-                <w:sz w:val="24"/>
-                <w:szCs w:val="24"/>
-              </w:rPr>
-              <w:t xml:space="preserve"> linka</w:t>
+              <w:t>Kreiranje novog et linka</w:t>
             </w:r>
           </w:p>
         </w:tc>
@@ -2229,14 +2215,7 @@
                 <w:sz w:val="24"/>
                 <w:szCs w:val="24"/>
               </w:rPr>
-              <w:t>Dobavljanje svih es</w:t>
-            </w:r>
-            <w:r>
-              <w:rPr>
-                <w:sz w:val="24"/>
-                <w:szCs w:val="24"/>
-              </w:rPr>
-              <w:t xml:space="preserve"> linkova</w:t>
+              <w:t>Dobavljanje svih es linkova</w:t>
             </w:r>
           </w:p>
         </w:tc>
@@ -2315,14 +2294,7 @@
                 <w:sz w:val="24"/>
                 <w:szCs w:val="24"/>
               </w:rPr>
-              <w:t>Dobavljanje novog es</w:t>
-            </w:r>
-            <w:r>
-              <w:rPr>
-                <w:sz w:val="24"/>
-                <w:szCs w:val="24"/>
-              </w:rPr>
-              <w:t xml:space="preserve"> linka</w:t>
+              <w:t>Dobavljanje novog es linka</w:t>
             </w:r>
           </w:p>
         </w:tc>
@@ -2490,14 +2462,7 @@
                 <w:sz w:val="24"/>
                 <w:szCs w:val="24"/>
               </w:rPr>
-              <w:t>Dobavljanje</w:t>
-            </w:r>
-            <w:r>
-              <w:rPr>
-                <w:sz w:val="24"/>
-                <w:szCs w:val="24"/>
-              </w:rPr>
-              <w:t xml:space="preserve"> liste evidencija</w:t>
+              <w:t>Dobavljanje liste evidencija</w:t>
             </w:r>
           </w:p>
         </w:tc>
@@ -4210,21 +4175,6 @@
           <w:szCs w:val="24"/>
         </w:rPr>
       </w:pPr>
-    </w:p>
-    <w:p>
-      <w:pPr>
-        <w:rPr>
-          <w:sz w:val="24"/>
-          <w:szCs w:val="24"/>
-        </w:rPr>
-      </w:pPr>
-      <w:r>
-        <w:rPr>
-          <w:sz w:val="24"/>
-          <w:szCs w:val="24"/>
-        </w:rPr>
-        <w:t>*parametre ćemo dodati naknadno kako razvijamo aplikaciju</w:t>
-      </w:r>
     </w:p>
     <w:sectPr>
       <w:pgSz w:w="11906" w:h="16838"/>

</xml_diff>